<commit_message>
minor stylistic corrections + company address fix
</commit_message>
<xml_diff>
--- a/app/lib/invoice_template.docx
+++ b/app/lib/invoice_template.docx
@@ -115,14 +115,14 @@
                               <w:rPr>
                                 <w:rFonts w:ascii="Times New Roman" w:hAnsi="Times New Roman" w:cs="Times New Roman"/>
                                 <w:w w:val="120"/>
-                                <w:lang w:val="nl-NL"/>
+                                <w:lang w:val="en-GB"/>
                               </w:rPr>
                             </w:pPr>
                             <w:r>
                               <w:rPr>
                                 <w:rFonts w:ascii="Times New Roman" w:hAnsi="Times New Roman" w:cs="Times New Roman"/>
                                 <w:w w:val="120"/>
-                                <w:lang w:val="nl-NL"/>
+                                <w:lang w:val="en-GB"/>
                               </w:rPr>
                               <w:t>VAN:</w:t>
                             </w:r>
@@ -134,6 +134,8 @@
                                 <w:rFonts w:ascii="Times New Roman" w:hAnsi="Times New Roman" w:cs="Times New Roman"/>
                                 <w:b/>
                                 <w:bCs/>
+                                <w:sz w:val="20"/>
+                                <w:szCs w:val="20"/>
                                 <w:lang w:val="en-GB"/>
                               </w:rPr>
                             </w:pPr>
@@ -143,6 +145,8 @@
                                 <w:b/>
                                 <w:bCs/>
                                 <w:w w:val="135"/>
+                                <w:sz w:val="20"/>
+                                <w:szCs w:val="20"/>
                                 <w:lang w:val="en-GB"/>
                               </w:rPr>
                               <w:t>VOF-CALISTRENGTH</w:t>
@@ -240,7 +244,23 @@
                                 <w:w w:val="105"/>
                                 <w:lang w:val="en-GB"/>
                               </w:rPr>
-                              <w:t>Simonstraat</w:t>
+                              <w:t>Simons</w:t>
+                            </w:r>
+                            <w:r>
+                              <w:rPr>
+                                <w:rFonts w:ascii="Times New Roman" w:hAnsi="Times New Roman" w:cs="Times New Roman"/>
+                                <w:w w:val="105"/>
+                                <w:lang w:val="en-GB"/>
+                              </w:rPr>
+                              <w:t>s</w:t>
+                            </w:r>
+                            <w:r>
+                              <w:rPr>
+                                <w:rFonts w:ascii="Times New Roman" w:hAnsi="Times New Roman" w:cs="Times New Roman"/>
+                                <w:w w:val="105"/>
+                                <w:lang w:val="en-GB"/>
+                              </w:rPr>
+                              <w:t>traat</w:t>
                             </w:r>
                             <w:proofErr w:type="spellEnd"/>
                             <w:r>
@@ -292,7 +312,23 @@
                                 <w:w w:val="115"/>
                                 <w:lang w:val="en-GB"/>
                               </w:rPr>
-                              <w:t>TB, Delft</w:t>
+                              <w:t>T</w:t>
+                            </w:r>
+                            <w:r>
+                              <w:rPr>
+                                <w:rFonts w:ascii="Times New Roman" w:hAnsi="Times New Roman" w:cs="Times New Roman"/>
+                                <w:w w:val="115"/>
+                                <w:lang w:val="en-GB"/>
+                              </w:rPr>
+                              <w:t>G</w:t>
+                            </w:r>
+                            <w:r>
+                              <w:rPr>
+                                <w:rFonts w:ascii="Times New Roman" w:hAnsi="Times New Roman" w:cs="Times New Roman"/>
+                                <w:w w:val="115"/>
+                                <w:lang w:val="en-GB"/>
+                              </w:rPr>
+                              <w:t>, Delft</w:t>
                             </w:r>
                           </w:p>
                           <w:p>
@@ -301,7 +337,7 @@
                               <w:rPr>
                                 <w:rFonts w:ascii="Times New Roman" w:hAnsi="Times New Roman" w:cs="Times New Roman"/>
                                 <w:w w:val="110"/>
-                                <w:lang w:val="nl-NL"/>
+                                <w:lang w:val="en-GB"/>
                               </w:rPr>
                             </w:pPr>
                             <w:r>
@@ -329,7 +365,7 @@
                               <w:rPr>
                                 <w:rFonts w:ascii="Times New Roman" w:hAnsi="Times New Roman" w:cs="Times New Roman"/>
                                 <w:w w:val="110"/>
-                                <w:lang w:val="nl-NL"/>
+                                <w:lang w:val="en-GB"/>
                               </w:rPr>
                             </w:pPr>
                           </w:p>
@@ -339,7 +375,7 @@
                               <w:rPr>
                                 <w:rFonts w:ascii="Times New Roman" w:hAnsi="Times New Roman" w:cs="Times New Roman"/>
                                 <w:w w:val="110"/>
-                                <w:lang w:val="nl-NL"/>
+                                <w:lang w:val="en-GB"/>
                               </w:rPr>
                             </w:pPr>
                           </w:p>
@@ -349,7 +385,7 @@
                               <w:rPr>
                                 <w:rFonts w:ascii="Times New Roman" w:hAnsi="Times New Roman" w:cs="Times New Roman"/>
                                 <w:w w:val="110"/>
-                                <w:lang w:val="nl-NL"/>
+                                <w:lang w:val="en-GB"/>
                               </w:rPr>
                             </w:pPr>
                           </w:p>
@@ -359,7 +395,7 @@
                               <w:rPr>
                                 <w:rFonts w:ascii="Times New Roman" w:hAnsi="Times New Roman" w:cs="Times New Roman"/>
                                 <w:w w:val="110"/>
-                                <w:lang w:val="nl-NL"/>
+                                <w:lang w:val="en-GB"/>
                               </w:rPr>
                             </w:pPr>
                           </w:p>
@@ -369,7 +405,7 @@
                               <w:rPr>
                                 <w:rFonts w:ascii="Times New Roman" w:hAnsi="Times New Roman" w:cs="Times New Roman"/>
                                 <w:w w:val="110"/>
-                                <w:lang w:val="nl-NL"/>
+                                <w:lang w:val="en-GB"/>
                               </w:rPr>
                             </w:pPr>
                           </w:p>
@@ -379,7 +415,7 @@
                               <w:rPr>
                                 <w:rFonts w:ascii="Times New Roman" w:hAnsi="Times New Roman" w:cs="Times New Roman"/>
                                 <w:w w:val="110"/>
-                                <w:lang w:val="nl-NL"/>
+                                <w:lang w:val="en-GB"/>
                               </w:rPr>
                             </w:pPr>
                           </w:p>
@@ -389,7 +425,7 @@
                               <w:rPr>
                                 <w:rFonts w:ascii="Times New Roman" w:hAnsi="Times New Roman" w:cs="Times New Roman"/>
                                 <w:w w:val="110"/>
-                                <w:lang w:val="nl-NL"/>
+                                <w:lang w:val="en-GB"/>
                               </w:rPr>
                             </w:pPr>
                             <w:r>
@@ -399,16 +435,7 @@
                                 <w:w w:val="130"/>
                                 <w:lang w:val="en-GB"/>
                               </w:rPr>
-                              <w:t>KVK</w:t>
-                            </w:r>
-                            <w:r>
-                              <w:rPr>
-                                <w:rFonts w:ascii="Times New Roman" w:hAnsi="Times New Roman" w:cs="Times New Roman"/>
-                                <w:b/>
-                                <w:w w:val="130"/>
-                                <w:lang w:val="en-GB"/>
-                              </w:rPr>
-                              <w:t xml:space="preserve"> </w:t>
+                              <w:t xml:space="preserve">KVK </w:t>
                             </w:r>
                             <w:r>
                               <w:rPr>
@@ -667,7 +694,7 @@
                               <w:rPr>
                                 <w:rFonts w:ascii="Times New Roman" w:hAnsi="Times New Roman" w:cs="Times New Roman"/>
                                 <w:w w:val="110"/>
-                                <w:lang w:val="nl-NL"/>
+                                <w:lang w:val="en-GB"/>
                               </w:rPr>
                             </w:pPr>
                             <w:r>
@@ -774,14 +801,14 @@
                         <w:rPr>
                           <w:rFonts w:ascii="Times New Roman" w:hAnsi="Times New Roman" w:cs="Times New Roman"/>
                           <w:w w:val="120"/>
-                          <w:lang w:val="nl-NL"/>
+                          <w:lang w:val="en-GB"/>
                         </w:rPr>
                       </w:pPr>
                       <w:r>
                         <w:rPr>
                           <w:rFonts w:ascii="Times New Roman" w:hAnsi="Times New Roman" w:cs="Times New Roman"/>
                           <w:w w:val="120"/>
-                          <w:lang w:val="nl-NL"/>
+                          <w:lang w:val="en-GB"/>
                         </w:rPr>
                         <w:t>VAN:</w:t>
                       </w:r>
@@ -793,6 +820,8 @@
                           <w:rFonts w:ascii="Times New Roman" w:hAnsi="Times New Roman" w:cs="Times New Roman"/>
                           <w:b/>
                           <w:bCs/>
+                          <w:sz w:val="20"/>
+                          <w:szCs w:val="20"/>
                           <w:lang w:val="en-GB"/>
                         </w:rPr>
                       </w:pPr>
@@ -802,6 +831,8 @@
                           <w:b/>
                           <w:bCs/>
                           <w:w w:val="135"/>
+                          <w:sz w:val="20"/>
+                          <w:szCs w:val="20"/>
                           <w:lang w:val="en-GB"/>
                         </w:rPr>
                         <w:t>VOF-CALISTRENGTH</w:t>
@@ -899,7 +930,23 @@
                           <w:w w:val="105"/>
                           <w:lang w:val="en-GB"/>
                         </w:rPr>
-                        <w:t>Simonstraat</w:t>
+                        <w:t>Simons</w:t>
+                      </w:r>
+                      <w:r>
+                        <w:rPr>
+                          <w:rFonts w:ascii="Times New Roman" w:hAnsi="Times New Roman" w:cs="Times New Roman"/>
+                          <w:w w:val="105"/>
+                          <w:lang w:val="en-GB"/>
+                        </w:rPr>
+                        <w:t>s</w:t>
+                      </w:r>
+                      <w:r>
+                        <w:rPr>
+                          <w:rFonts w:ascii="Times New Roman" w:hAnsi="Times New Roman" w:cs="Times New Roman"/>
+                          <w:w w:val="105"/>
+                          <w:lang w:val="en-GB"/>
+                        </w:rPr>
+                        <w:t>traat</w:t>
                       </w:r>
                       <w:proofErr w:type="spellEnd"/>
                       <w:r>
@@ -951,7 +998,23 @@
                           <w:w w:val="115"/>
                           <w:lang w:val="en-GB"/>
                         </w:rPr>
-                        <w:t>TB, Delft</w:t>
+                        <w:t>T</w:t>
+                      </w:r>
+                      <w:r>
+                        <w:rPr>
+                          <w:rFonts w:ascii="Times New Roman" w:hAnsi="Times New Roman" w:cs="Times New Roman"/>
+                          <w:w w:val="115"/>
+                          <w:lang w:val="en-GB"/>
+                        </w:rPr>
+                        <w:t>G</w:t>
+                      </w:r>
+                      <w:r>
+                        <w:rPr>
+                          <w:rFonts w:ascii="Times New Roman" w:hAnsi="Times New Roman" w:cs="Times New Roman"/>
+                          <w:w w:val="115"/>
+                          <w:lang w:val="en-GB"/>
+                        </w:rPr>
+                        <w:t>, Delft</w:t>
                       </w:r>
                     </w:p>
                     <w:p>
@@ -960,7 +1023,7 @@
                         <w:rPr>
                           <w:rFonts w:ascii="Times New Roman" w:hAnsi="Times New Roman" w:cs="Times New Roman"/>
                           <w:w w:val="110"/>
-                          <w:lang w:val="nl-NL"/>
+                          <w:lang w:val="en-GB"/>
                         </w:rPr>
                       </w:pPr>
                       <w:r>
@@ -988,7 +1051,7 @@
                         <w:rPr>
                           <w:rFonts w:ascii="Times New Roman" w:hAnsi="Times New Roman" w:cs="Times New Roman"/>
                           <w:w w:val="110"/>
-                          <w:lang w:val="nl-NL"/>
+                          <w:lang w:val="en-GB"/>
                         </w:rPr>
                       </w:pPr>
                     </w:p>
@@ -998,7 +1061,7 @@
                         <w:rPr>
                           <w:rFonts w:ascii="Times New Roman" w:hAnsi="Times New Roman" w:cs="Times New Roman"/>
                           <w:w w:val="110"/>
-                          <w:lang w:val="nl-NL"/>
+                          <w:lang w:val="en-GB"/>
                         </w:rPr>
                       </w:pPr>
                     </w:p>
@@ -1008,7 +1071,7 @@
                         <w:rPr>
                           <w:rFonts w:ascii="Times New Roman" w:hAnsi="Times New Roman" w:cs="Times New Roman"/>
                           <w:w w:val="110"/>
-                          <w:lang w:val="nl-NL"/>
+                          <w:lang w:val="en-GB"/>
                         </w:rPr>
                       </w:pPr>
                     </w:p>
@@ -1018,7 +1081,7 @@
                         <w:rPr>
                           <w:rFonts w:ascii="Times New Roman" w:hAnsi="Times New Roman" w:cs="Times New Roman"/>
                           <w:w w:val="110"/>
-                          <w:lang w:val="nl-NL"/>
+                          <w:lang w:val="en-GB"/>
                         </w:rPr>
                       </w:pPr>
                     </w:p>
@@ -1028,7 +1091,7 @@
                         <w:rPr>
                           <w:rFonts w:ascii="Times New Roman" w:hAnsi="Times New Roman" w:cs="Times New Roman"/>
                           <w:w w:val="110"/>
-                          <w:lang w:val="nl-NL"/>
+                          <w:lang w:val="en-GB"/>
                         </w:rPr>
                       </w:pPr>
                     </w:p>
@@ -1038,7 +1101,7 @@
                         <w:rPr>
                           <w:rFonts w:ascii="Times New Roman" w:hAnsi="Times New Roman" w:cs="Times New Roman"/>
                           <w:w w:val="110"/>
-                          <w:lang w:val="nl-NL"/>
+                          <w:lang w:val="en-GB"/>
                         </w:rPr>
                       </w:pPr>
                     </w:p>
@@ -1048,7 +1111,7 @@
                         <w:rPr>
                           <w:rFonts w:ascii="Times New Roman" w:hAnsi="Times New Roman" w:cs="Times New Roman"/>
                           <w:w w:val="110"/>
-                          <w:lang w:val="nl-NL"/>
+                          <w:lang w:val="en-GB"/>
                         </w:rPr>
                       </w:pPr>
                       <w:r>
@@ -1058,16 +1121,7 @@
                           <w:w w:val="130"/>
                           <w:lang w:val="en-GB"/>
                         </w:rPr>
-                        <w:t>KVK</w:t>
-                      </w:r>
-                      <w:r>
-                        <w:rPr>
-                          <w:rFonts w:ascii="Times New Roman" w:hAnsi="Times New Roman" w:cs="Times New Roman"/>
-                          <w:b/>
-                          <w:w w:val="130"/>
-                          <w:lang w:val="en-GB"/>
-                        </w:rPr>
-                        <w:t xml:space="preserve"> </w:t>
+                        <w:t xml:space="preserve">KVK </w:t>
                       </w:r>
                       <w:r>
                         <w:rPr>
@@ -1326,7 +1380,7 @@
                         <w:rPr>
                           <w:rFonts w:ascii="Times New Roman" w:hAnsi="Times New Roman" w:cs="Times New Roman"/>
                           <w:w w:val="110"/>
-                          <w:lang w:val="nl-NL"/>
+                          <w:lang w:val="en-GB"/>
                         </w:rPr>
                       </w:pPr>
                       <w:r>
@@ -1467,16 +1521,25 @@
                               <w:pStyle w:val="Geenafstand"/>
                               <w:rPr>
                                 <w:rFonts w:ascii="Times New Roman" w:hAnsi="Times New Roman" w:cs="Times New Roman"/>
-                                <w:lang w:val="nl-NL"/>
-                              </w:rPr>
-                            </w:pPr>
-                            <w:r>
-                              <w:rPr>
-                                <w:rFonts w:ascii="Times New Roman" w:hAnsi="Times New Roman" w:cs="Times New Roman"/>
                                 <w:w w:val="120"/>
                                 <w:lang w:val="nl-NL"/>
                               </w:rPr>
-                              <w:t xml:space="preserve">AAN:                                                                                        </w:t>
+                            </w:pPr>
+                            <w:r>
+                              <w:rPr>
+                                <w:rFonts w:ascii="Times New Roman" w:hAnsi="Times New Roman" w:cs="Times New Roman"/>
+                                <w:w w:val="120"/>
+                                <w:lang w:val="nl-NL"/>
+                              </w:rPr>
+                              <w:t>AAN:</w:t>
+                            </w:r>
+                            <w:r>
+                              <w:rPr>
+                                <w:rFonts w:ascii="Times New Roman" w:hAnsi="Times New Roman" w:cs="Times New Roman"/>
+                                <w:w w:val="120"/>
+                                <w:lang w:val="en-GB"/>
+                              </w:rPr>
+                              <w:t xml:space="preserve">                                                                  </w:t>
                             </w:r>
                           </w:p>
                           <w:p>
@@ -1485,14 +1548,18 @@
                               <w:rPr>
                                 <w:rFonts w:ascii="Times New Roman" w:hAnsi="Times New Roman" w:cs="Times New Roman"/>
                                 <w:w w:val="135"/>
-                                <w:lang w:val="nl-NL"/>
+                                <w:sz w:val="20"/>
+                                <w:szCs w:val="20"/>
+                                <w:lang w:val="en-GB"/>
                               </w:rPr>
                             </w:pPr>
                             <w:r>
                               <w:rPr>
                                 <w:rFonts w:ascii="Times New Roman" w:hAnsi="Times New Roman" w:cs="Times New Roman"/>
                                 <w:w w:val="135"/>
-                                <w:lang w:val="nl-NL"/>
+                                <w:sz w:val="20"/>
+                                <w:szCs w:val="20"/>
+                                <w:lang w:val="en-GB"/>
                               </w:rPr>
                               <w:t>{{</w:t>
                             </w:r>
@@ -1501,7 +1568,9 @@
                               <w:rPr>
                                 <w:rFonts w:ascii="Times New Roman" w:hAnsi="Times New Roman" w:cs="Times New Roman"/>
                                 <w:w w:val="135"/>
-                                <w:lang w:val="nl-NL"/>
+                                <w:sz w:val="20"/>
+                                <w:szCs w:val="20"/>
+                                <w:lang w:val="en-GB"/>
                               </w:rPr>
                               <w:t>clientName</w:t>
                             </w:r>
@@ -1510,7 +1579,9 @@
                               <w:rPr>
                                 <w:rFonts w:ascii="Times New Roman" w:hAnsi="Times New Roman" w:cs="Times New Roman"/>
                                 <w:w w:val="135"/>
-                                <w:lang w:val="nl-NL"/>
+                                <w:sz w:val="20"/>
+                                <w:szCs w:val="20"/>
+                                <w:lang w:val="en-GB"/>
                               </w:rPr>
                               <w:t xml:space="preserve">}} </w:t>
                             </w:r>
@@ -2076,16 +2147,25 @@
                         <w:pStyle w:val="Geenafstand"/>
                         <w:rPr>
                           <w:rFonts w:ascii="Times New Roman" w:hAnsi="Times New Roman" w:cs="Times New Roman"/>
-                          <w:lang w:val="nl-NL"/>
-                        </w:rPr>
-                      </w:pPr>
-                      <w:r>
-                        <w:rPr>
-                          <w:rFonts w:ascii="Times New Roman" w:hAnsi="Times New Roman" w:cs="Times New Roman"/>
                           <w:w w:val="120"/>
                           <w:lang w:val="nl-NL"/>
                         </w:rPr>
-                        <w:t xml:space="preserve">AAN:                                                                                        </w:t>
+                      </w:pPr>
+                      <w:r>
+                        <w:rPr>
+                          <w:rFonts w:ascii="Times New Roman" w:hAnsi="Times New Roman" w:cs="Times New Roman"/>
+                          <w:w w:val="120"/>
+                          <w:lang w:val="nl-NL"/>
+                        </w:rPr>
+                        <w:t>AAN:</w:t>
+                      </w:r>
+                      <w:r>
+                        <w:rPr>
+                          <w:rFonts w:ascii="Times New Roman" w:hAnsi="Times New Roman" w:cs="Times New Roman"/>
+                          <w:w w:val="120"/>
+                          <w:lang w:val="en-GB"/>
+                        </w:rPr>
+                        <w:t xml:space="preserve">                                                                  </w:t>
                       </w:r>
                     </w:p>
                     <w:p>
@@ -2094,14 +2174,18 @@
                         <w:rPr>
                           <w:rFonts w:ascii="Times New Roman" w:hAnsi="Times New Roman" w:cs="Times New Roman"/>
                           <w:w w:val="135"/>
-                          <w:lang w:val="nl-NL"/>
+                          <w:sz w:val="20"/>
+                          <w:szCs w:val="20"/>
+                          <w:lang w:val="en-GB"/>
                         </w:rPr>
                       </w:pPr>
                       <w:r>
                         <w:rPr>
                           <w:rFonts w:ascii="Times New Roman" w:hAnsi="Times New Roman" w:cs="Times New Roman"/>
                           <w:w w:val="135"/>
-                          <w:lang w:val="nl-NL"/>
+                          <w:sz w:val="20"/>
+                          <w:szCs w:val="20"/>
+                          <w:lang w:val="en-GB"/>
                         </w:rPr>
                         <w:t>{{</w:t>
                       </w:r>
@@ -2110,7 +2194,9 @@
                         <w:rPr>
                           <w:rFonts w:ascii="Times New Roman" w:hAnsi="Times New Roman" w:cs="Times New Roman"/>
                           <w:w w:val="135"/>
-                          <w:lang w:val="nl-NL"/>
+                          <w:sz w:val="20"/>
+                          <w:szCs w:val="20"/>
+                          <w:lang w:val="en-GB"/>
                         </w:rPr>
                         <w:t>clientName</w:t>
                       </w:r>
@@ -2119,7 +2205,9 @@
                         <w:rPr>
                           <w:rFonts w:ascii="Times New Roman" w:hAnsi="Times New Roman" w:cs="Times New Roman"/>
                           <w:w w:val="135"/>
-                          <w:lang w:val="nl-NL"/>
+                          <w:sz w:val="20"/>
+                          <w:szCs w:val="20"/>
+                          <w:lang w:val="en-GB"/>
                         </w:rPr>
                         <w:t xml:space="preserve">}} </w:t>
                       </w:r>
@@ -2943,17 +3031,17 @@
     <w:tbl>
       <w:tblPr>
         <w:tblStyle w:val="Onopgemaaktetabel3"/>
-        <w:tblW w:w="0" w:type="auto"/>
+        <w:tblW w:w="5000" w:type="pct"/>
         <w:jc w:val="center"/>
         <w:tblLook w:val="04A0" w:firstRow="1" w:lastRow="0" w:firstColumn="1" w:lastColumn="0" w:noHBand="0" w:noVBand="1"/>
       </w:tblPr>
       <w:tblGrid>
-        <w:gridCol w:w="1649"/>
+        <w:gridCol w:w="1648"/>
         <w:gridCol w:w="1781"/>
         <w:gridCol w:w="1300"/>
         <w:gridCol w:w="1525"/>
         <w:gridCol w:w="1557"/>
-        <w:gridCol w:w="1543"/>
+        <w:gridCol w:w="1544"/>
       </w:tblGrid>
       <w:tr>
         <w:trPr>
@@ -2964,7 +3052,7 @@
         <w:tc>
           <w:tcPr>
             <w:cnfStyle w:val="001000000100" w:firstRow="0" w:lastRow="0" w:firstColumn="1" w:lastColumn="0" w:oddVBand="0" w:evenVBand="0" w:oddHBand="0" w:evenHBand="0" w:firstRowFirstColumn="1" w:firstRowLastColumn="0" w:lastRowFirstColumn="0" w:lastRowLastColumn="0"/>
-            <w:tcW w:w="0" w:type="auto"/>
+            <w:tcW w:w="881" w:type="pct"/>
             <w:tcBorders>
               <w:top w:val="single" w:sz="4" w:space="0" w:color="auto"/>
               <w:bottom w:val="double" w:sz="4" w:space="0" w:color="auto"/>
@@ -2997,7 +3085,7 @@
         </w:tc>
         <w:tc>
           <w:tcPr>
-            <w:tcW w:w="0" w:type="auto"/>
+            <w:tcW w:w="952" w:type="pct"/>
             <w:tcBorders>
               <w:top w:val="single" w:sz="4" w:space="0" w:color="auto"/>
               <w:bottom w:val="double" w:sz="4" w:space="0" w:color="auto"/>
@@ -3028,7 +3116,7 @@
         </w:tc>
         <w:tc>
           <w:tcPr>
-            <w:tcW w:w="0" w:type="auto"/>
+            <w:tcW w:w="695" w:type="pct"/>
             <w:tcBorders>
               <w:top w:val="single" w:sz="4" w:space="0" w:color="auto"/>
               <w:bottom w:val="double" w:sz="4" w:space="0" w:color="auto"/>
@@ -3059,7 +3147,7 @@
         </w:tc>
         <w:tc>
           <w:tcPr>
-            <w:tcW w:w="0" w:type="auto"/>
+            <w:tcW w:w="815" w:type="pct"/>
             <w:tcBorders>
               <w:top w:val="single" w:sz="4" w:space="0" w:color="auto"/>
               <w:bottom w:val="double" w:sz="4" w:space="0" w:color="auto"/>
@@ -3090,7 +3178,7 @@
         </w:tc>
         <w:tc>
           <w:tcPr>
-            <w:tcW w:w="0" w:type="auto"/>
+            <w:tcW w:w="832" w:type="pct"/>
             <w:tcBorders>
               <w:top w:val="single" w:sz="4" w:space="0" w:color="auto"/>
               <w:bottom w:val="double" w:sz="4" w:space="0" w:color="auto"/>
@@ -3123,7 +3211,7 @@
         </w:tc>
         <w:tc>
           <w:tcPr>
-            <w:tcW w:w="0" w:type="auto"/>
+            <w:tcW w:w="825" w:type="pct"/>
             <w:tcBorders>
               <w:top w:val="single" w:sz="4" w:space="0" w:color="auto"/>
               <w:bottom w:val="double" w:sz="4" w:space="0" w:color="auto"/>
@@ -3162,7 +3250,7 @@
         <w:tc>
           <w:tcPr>
             <w:cnfStyle w:val="001000000000" w:firstRow="0" w:lastRow="0" w:firstColumn="1" w:lastColumn="0" w:oddVBand="0" w:evenVBand="0" w:oddHBand="0" w:evenHBand="0" w:firstRowFirstColumn="0" w:firstRowLastColumn="0" w:lastRowFirstColumn="0" w:lastRowLastColumn="0"/>
-            <w:tcW w:w="0" w:type="auto"/>
+            <w:tcW w:w="881" w:type="pct"/>
             <w:tcBorders>
               <w:top w:val="double" w:sz="4" w:space="0" w:color="auto"/>
               <w:right w:val="none" w:sz="0" w:space="0" w:color="auto"/>
@@ -3210,7 +3298,7 @@
         </w:tc>
         <w:tc>
           <w:tcPr>
-            <w:tcW w:w="0" w:type="auto"/>
+            <w:tcW w:w="952" w:type="pct"/>
             <w:tcBorders>
               <w:top w:val="double" w:sz="4" w:space="0" w:color="auto"/>
               <w:left w:val="nil"/>
@@ -3232,7 +3320,7 @@
         </w:tc>
         <w:tc>
           <w:tcPr>
-            <w:tcW w:w="0" w:type="auto"/>
+            <w:tcW w:w="695" w:type="pct"/>
             <w:tcBorders>
               <w:top w:val="double" w:sz="4" w:space="0" w:color="auto"/>
             </w:tcBorders>
@@ -3253,7 +3341,7 @@
         </w:tc>
         <w:tc>
           <w:tcPr>
-            <w:tcW w:w="0" w:type="auto"/>
+            <w:tcW w:w="815" w:type="pct"/>
             <w:tcBorders>
               <w:top w:val="double" w:sz="4" w:space="0" w:color="auto"/>
             </w:tcBorders>
@@ -3274,7 +3362,7 @@
         </w:tc>
         <w:tc>
           <w:tcPr>
-            <w:tcW w:w="0" w:type="auto"/>
+            <w:tcW w:w="832" w:type="pct"/>
             <w:tcBorders>
               <w:top w:val="double" w:sz="4" w:space="0" w:color="auto"/>
             </w:tcBorders>
@@ -3295,7 +3383,7 @@
         </w:tc>
         <w:tc>
           <w:tcPr>
-            <w:tcW w:w="0" w:type="auto"/>
+            <w:tcW w:w="825" w:type="pct"/>
             <w:tcBorders>
               <w:top w:val="double" w:sz="4" w:space="0" w:color="auto"/>
             </w:tcBorders>
@@ -3323,7 +3411,7 @@
         <w:tc>
           <w:tcPr>
             <w:cnfStyle w:val="001000000000" w:firstRow="0" w:lastRow="0" w:firstColumn="1" w:lastColumn="0" w:oddVBand="0" w:evenVBand="0" w:oddHBand="0" w:evenHBand="0" w:firstRowFirstColumn="0" w:firstRowLastColumn="0" w:lastRowFirstColumn="0" w:lastRowLastColumn="0"/>
-            <w:tcW w:w="0" w:type="auto"/>
+            <w:tcW w:w="881" w:type="pct"/>
             <w:tcBorders>
               <w:right w:val="none" w:sz="0" w:space="0" w:color="auto"/>
             </w:tcBorders>
@@ -3374,7 +3462,7 @@
         </w:tc>
         <w:tc>
           <w:tcPr>
-            <w:tcW w:w="0" w:type="auto"/>
+            <w:tcW w:w="952" w:type="pct"/>
             <w:tcBorders>
               <w:left w:val="nil"/>
             </w:tcBorders>
@@ -3423,7 +3511,7 @@
         </w:tc>
         <w:tc>
           <w:tcPr>
-            <w:tcW w:w="0" w:type="auto"/>
+            <w:tcW w:w="695" w:type="pct"/>
           </w:tcPr>
           <w:p>
             <w:pPr>
@@ -3484,7 +3572,7 @@
         </w:tc>
         <w:tc>
           <w:tcPr>
-            <w:tcW w:w="0" w:type="auto"/>
+            <w:tcW w:w="815" w:type="pct"/>
           </w:tcPr>
           <w:p>
             <w:pPr>
@@ -3538,7 +3626,7 @@
         </w:tc>
         <w:tc>
           <w:tcPr>
-            <w:tcW w:w="0" w:type="auto"/>
+            <w:tcW w:w="832" w:type="pct"/>
           </w:tcPr>
           <w:p>
             <w:pPr>
@@ -3616,7 +3704,7 @@
         </w:tc>
         <w:tc>
           <w:tcPr>
-            <w:tcW w:w="0" w:type="auto"/>
+            <w:tcW w:w="825" w:type="pct"/>
           </w:tcPr>
           <w:p>
             <w:pPr>
@@ -3675,7 +3763,7 @@
         <w:tc>
           <w:tcPr>
             <w:cnfStyle w:val="001000000000" w:firstRow="0" w:lastRow="0" w:firstColumn="1" w:lastColumn="0" w:oddVBand="0" w:evenVBand="0" w:oddHBand="0" w:evenHBand="0" w:firstRowFirstColumn="0" w:firstRowLastColumn="0" w:lastRowFirstColumn="0" w:lastRowLastColumn="0"/>
-            <w:tcW w:w="0" w:type="auto"/>
+            <w:tcW w:w="881" w:type="pct"/>
             <w:tcBorders>
               <w:right w:val="none" w:sz="0" w:space="0" w:color="auto"/>
             </w:tcBorders>
@@ -3733,7 +3821,7 @@
         </w:tc>
         <w:tc>
           <w:tcPr>
-            <w:tcW w:w="0" w:type="auto"/>
+            <w:tcW w:w="952" w:type="pct"/>
             <w:tcBorders>
               <w:left w:val="nil"/>
             </w:tcBorders>
@@ -3754,7 +3842,7 @@
         </w:tc>
         <w:tc>
           <w:tcPr>
-            <w:tcW w:w="0" w:type="auto"/>
+            <w:tcW w:w="695" w:type="pct"/>
           </w:tcPr>
           <w:p>
             <w:pPr>
@@ -3772,7 +3860,7 @@
         </w:tc>
         <w:tc>
           <w:tcPr>
-            <w:tcW w:w="0" w:type="auto"/>
+            <w:tcW w:w="815" w:type="pct"/>
           </w:tcPr>
           <w:p>
             <w:pPr>
@@ -3790,7 +3878,7 @@
         </w:tc>
         <w:tc>
           <w:tcPr>
-            <w:tcW w:w="0" w:type="auto"/>
+            <w:tcW w:w="832" w:type="pct"/>
           </w:tcPr>
           <w:p>
             <w:pPr>
@@ -3808,7 +3896,7 @@
         </w:tc>
         <w:tc>
           <w:tcPr>
-            <w:tcW w:w="0" w:type="auto"/>
+            <w:tcW w:w="825" w:type="pct"/>
             <w:tcBorders>
               <w:bottom w:val="single" w:sz="4" w:space="0" w:color="auto"/>
             </w:tcBorders>
@@ -3836,7 +3924,7 @@
         <w:tc>
           <w:tcPr>
             <w:cnfStyle w:val="001000000000" w:firstRow="0" w:lastRow="0" w:firstColumn="1" w:lastColumn="0" w:oddVBand="0" w:evenVBand="0" w:oddHBand="0" w:evenHBand="0" w:firstRowFirstColumn="0" w:firstRowLastColumn="0" w:lastRowFirstColumn="0" w:lastRowLastColumn="0"/>
-            <w:tcW w:w="0" w:type="auto"/>
+            <w:tcW w:w="4175" w:type="pct"/>
             <w:gridSpan w:val="5"/>
             <w:tcBorders>
               <w:right w:val="single" w:sz="12" w:space="0" w:color="7F7F7F" w:themeColor="text1" w:themeTint="80"/>
@@ -3864,8 +3952,9 @@
                 <w:szCs w:val="24"/>
                 <w:lang w:val="en-GB"/>
               </w:rPr>
-              <w:t>T</w:t>
+              <w:t>Totaal</w:t>
             </w:r>
+            <w:proofErr w:type="spellEnd"/>
             <w:r>
               <w:rPr>
                 <w:rFonts w:ascii="Times New Roman" w:hAnsi="Times New Roman" w:cs="Times New Roman"/>
@@ -3875,36 +3964,13 @@
                 <w:szCs w:val="24"/>
                 <w:lang w:val="en-GB"/>
               </w:rPr>
-              <w:t>otaal</w:t>
-            </w:r>
-            <w:proofErr w:type="spellEnd"/>
-            <w:r>
-              <w:rPr>
-                <w:rFonts w:ascii="Times New Roman" w:hAnsi="Times New Roman" w:cs="Times New Roman"/>
-                <w:bCs w:val="0"/>
-                <w:caps w:val="0"/>
-                <w:sz w:val="24"/>
-                <w:szCs w:val="24"/>
-                <w:lang w:val="en-GB"/>
-              </w:rPr>
-              <w:t xml:space="preserve"> excl. </w:t>
-            </w:r>
-            <w:r>
-              <w:rPr>
-                <w:rFonts w:ascii="Times New Roman" w:hAnsi="Times New Roman" w:cs="Times New Roman"/>
-                <w:bCs w:val="0"/>
-                <w:caps w:val="0"/>
-                <w:sz w:val="24"/>
-                <w:szCs w:val="24"/>
-                <w:lang w:val="en-GB"/>
-              </w:rPr>
-              <w:t>BTW</w:t>
+              <w:t xml:space="preserve"> excl. BTW</w:t>
             </w:r>
           </w:p>
         </w:tc>
         <w:tc>
           <w:tcPr>
-            <w:tcW w:w="0" w:type="auto"/>
+            <w:tcW w:w="825" w:type="pct"/>
             <w:tcBorders>
               <w:top w:val="single" w:sz="4" w:space="0" w:color="auto"/>
               <w:left w:val="single" w:sz="12" w:space="0" w:color="7F7F7F" w:themeColor="text1" w:themeTint="80"/>
@@ -3973,7 +4039,7 @@
         <w:tc>
           <w:tcPr>
             <w:cnfStyle w:val="001000000000" w:firstRow="0" w:lastRow="0" w:firstColumn="1" w:lastColumn="0" w:oddVBand="0" w:evenVBand="0" w:oddHBand="0" w:evenHBand="0" w:firstRowFirstColumn="0" w:firstRowLastColumn="0" w:lastRowFirstColumn="0" w:lastRowLastColumn="0"/>
-            <w:tcW w:w="0" w:type="auto"/>
+            <w:tcW w:w="4175" w:type="pct"/>
             <w:gridSpan w:val="5"/>
             <w:tcBorders>
               <w:right w:val="single" w:sz="12" w:space="0" w:color="7F7F7F" w:themeColor="text1" w:themeTint="80"/>
@@ -4006,7 +4072,7 @@
         </w:tc>
         <w:tc>
           <w:tcPr>
-            <w:tcW w:w="0" w:type="auto"/>
+            <w:tcW w:w="825" w:type="pct"/>
             <w:tcBorders>
               <w:left w:val="single" w:sz="12" w:space="0" w:color="7F7F7F" w:themeColor="text1" w:themeTint="80"/>
             </w:tcBorders>
@@ -4072,7 +4138,7 @@
         <w:tc>
           <w:tcPr>
             <w:cnfStyle w:val="001000000000" w:firstRow="0" w:lastRow="0" w:firstColumn="1" w:lastColumn="0" w:oddVBand="0" w:evenVBand="0" w:oddHBand="0" w:evenHBand="0" w:firstRowFirstColumn="0" w:firstRowLastColumn="0" w:lastRowFirstColumn="0" w:lastRowLastColumn="0"/>
-            <w:tcW w:w="0" w:type="auto"/>
+            <w:tcW w:w="4175" w:type="pct"/>
             <w:gridSpan w:val="5"/>
             <w:tcBorders>
               <w:right w:val="single" w:sz="12" w:space="0" w:color="7F7F7F" w:themeColor="text1" w:themeTint="80"/>
@@ -4122,7 +4188,7 @@
         </w:tc>
         <w:tc>
           <w:tcPr>
-            <w:tcW w:w="0" w:type="auto"/>
+            <w:tcW w:w="825" w:type="pct"/>
             <w:tcBorders>
               <w:left w:val="single" w:sz="12" w:space="0" w:color="7F7F7F" w:themeColor="text1" w:themeTint="80"/>
               <w:bottom w:val="single" w:sz="4" w:space="0" w:color="auto"/>
@@ -4194,7 +4260,6 @@
     <w:p>
       <w:pPr>
         <w:spacing w:before="170"/>
-        <w:ind w:left="100"/>
         <w:jc w:val="both"/>
         <w:rPr>
           <w:rFonts w:ascii="Times New Roman" w:hAnsi="Times New Roman" w:cs="Times New Roman"/>
@@ -4243,12 +4308,13 @@
     </w:p>
     <w:p>
       <w:pPr>
-        <w:spacing w:before="174" w:line="235" w:lineRule="auto"/>
-        <w:ind w:left="100" w:right="117"/>
-        <w:jc w:val="both"/>
+        <w:pStyle w:val="Geenafstand"/>
         <w:rPr>
           <w:rFonts w:ascii="Times New Roman" w:hAnsi="Times New Roman" w:cs="Times New Roman"/>
+          <w:b/>
+          <w:bCs/>
           <w:sz w:val="20"/>
+          <w:szCs w:val="20"/>
           <w:lang w:val="nl-NL"/>
         </w:rPr>
       </w:pPr>
@@ -4329,16 +4395,7 @@
           <w:w w:val="110"/>
           <w:sz w:val="20"/>
         </w:rPr>
-        <w:t>over te maken naar rekeningnum-</w:t>
-      </w:r>
-      <w:r>
-        <w:rPr>
-          <w:rFonts w:ascii="Times New Roman" w:hAnsi="Times New Roman" w:cs="Times New Roman"/>
-          <w:spacing w:val="1"/>
-          <w:w w:val="110"/>
-          <w:sz w:val="20"/>
-        </w:rPr>
-        <w:t xml:space="preserve"> </w:t>
+        <w:t>over te maken naar rekeningnum</w:t>
       </w:r>
       <w:r>
         <w:rPr>
@@ -4378,10 +4435,23 @@
         <w:rPr>
           <w:rFonts w:ascii="Times New Roman" w:hAnsi="Times New Roman" w:cs="Times New Roman"/>
           <w:b/>
-          <w:w w:val="120"/>
+          <w:bCs/>
+          <w:w w:val="135"/>
           <w:sz w:val="20"/>
+          <w:szCs w:val="20"/>
+          <w:lang w:val="nl-NL"/>
         </w:rPr>
-        <w:t xml:space="preserve">J.J.C. Fung Loy </w:t>
+        <w:t>VOF-CALISTRENGTH</w:t>
+      </w:r>
+      <w:r>
+        <w:rPr>
+          <w:rFonts w:ascii="Times New Roman" w:hAnsi="Times New Roman" w:cs="Times New Roman"/>
+          <w:w w:val="135"/>
+          <w:sz w:val="20"/>
+          <w:szCs w:val="20"/>
+          <w:lang w:val="nl-NL"/>
+        </w:rPr>
+        <w:t xml:space="preserve"> </w:t>
       </w:r>
       <w:r>
         <w:rPr>
@@ -5005,6 +5075,7 @@
   <w:style w:type="character" w:default="1" w:styleId="Standaardalinea-lettertype">
     <w:name w:val="Default Paragraph Font"/>
     <w:uiPriority w:val="1"/>
+    <w:semiHidden/>
     <w:unhideWhenUsed/>
   </w:style>
   <w:style w:type="table" w:default="1" w:styleId="Standaardtabel">

</xml_diff>